<commit_message>
Add test cases and description
</commit_message>
<xml_diff>
--- a/Lab_4/Report.docx
+++ b/Lab_4/Report.docx
@@ -362,23 +362,7 @@
           <w:sz w:val="28"/>
           <w:szCs w:val="28"/>
         </w:rPr>
-        <w:t xml:space="preserve">студент </w:t>
-      </w:r>
-      <w:r>
-        <w:rPr>
-          <w:rFonts w:ascii="Times New Roman" w:hAnsi="Times New Roman" w:cs="Times New Roman"/>
-          <w:sz w:val="28"/>
-          <w:szCs w:val="28"/>
-        </w:rPr>
-        <w:t xml:space="preserve">3 </w:t>
-      </w:r>
-      <w:r>
-        <w:rPr>
-          <w:rFonts w:ascii="Times New Roman" w:hAnsi="Times New Roman" w:cs="Times New Roman"/>
-          <w:sz w:val="28"/>
-          <w:szCs w:val="28"/>
-        </w:rPr>
-        <w:t xml:space="preserve"> курсу</w:t>
+        <w:t>студент 3  курсу</w:t>
       </w:r>
     </w:p>
     <w:p>
@@ -399,23 +383,7 @@
           <w:sz w:val="28"/>
           <w:szCs w:val="28"/>
         </w:rPr>
-        <w:t xml:space="preserve">групи </w:t>
-      </w:r>
-      <w:r>
-        <w:rPr>
-          <w:rFonts w:ascii="Times New Roman" w:hAnsi="Times New Roman" w:cs="Times New Roman"/>
-          <w:sz w:val="28"/>
-          <w:szCs w:val="28"/>
-        </w:rPr>
-        <w:t>Б17_д/122А</w:t>
-      </w:r>
-      <w:r>
-        <w:rPr>
-          <w:rFonts w:ascii="Times New Roman" w:hAnsi="Times New Roman" w:cs="Times New Roman"/>
-          <w:sz w:val="28"/>
-          <w:szCs w:val="28"/>
-        </w:rPr>
-        <w:t xml:space="preserve"> </w:t>
+        <w:t xml:space="preserve">групи Б17_д/122А </w:t>
       </w:r>
       <w:r>
         <w:rPr>
@@ -424,13 +392,6 @@
           <w:szCs w:val="28"/>
         </w:rPr>
         <w:br/>
-      </w:r>
-      <w:r>
-        <w:rPr>
-          <w:rFonts w:ascii="Times New Roman" w:hAnsi="Times New Roman" w:cs="Times New Roman"/>
-          <w:sz w:val="28"/>
-          <w:szCs w:val="28"/>
-        </w:rPr>
         <w:t xml:space="preserve">кафедри </w:t>
       </w:r>
       <w:r>
@@ -1184,25 +1145,7 @@
           <w:szCs w:val="28"/>
           <w:lang w:val="uk-UA"/>
         </w:rPr>
-        <w:t>pow () - відповідає за піднесення числа до степен</w:t>
-      </w:r>
-      <w:r>
-        <w:rPr>
-          <w:rFonts w:ascii="Times New Roman" w:hAnsi="Times New Roman" w:cs="Times New Roman"/>
-          <w:sz w:val="28"/>
-          <w:szCs w:val="28"/>
-          <w:lang w:val="uk-UA"/>
-        </w:rPr>
-        <w:t>і</w:t>
-      </w:r>
-      <w:r>
-        <w:rPr>
-          <w:rFonts w:ascii="Times New Roman" w:hAnsi="Times New Roman" w:cs="Times New Roman"/>
-          <w:sz w:val="28"/>
-          <w:szCs w:val="28"/>
-          <w:lang w:val="uk-UA"/>
-        </w:rPr>
-        <w:t>.</w:t>
+        <w:t>pow () - відповідає за піднесення числа до степені.</w:t>
       </w:r>
     </w:p>
     <w:p>
@@ -1397,100 +1340,145 @@
         </w:rPr>
         <w:t>тестуванням.</w:t>
       </w:r>
+    </w:p>
+    <w:p>
+      <w:pPr>
+        <w:ind w:firstLine="360"/>
+        <w:rPr>
+          <w:rFonts w:ascii="Times New Roman" w:hAnsi="Times New Roman" w:cs="Times New Roman"/>
+          <w:sz w:val="28"/>
+          <w:szCs w:val="28"/>
+          <w:lang w:val="uk-UA"/>
+        </w:rPr>
+      </w:pPr>
+      <w:r>
+        <w:rPr>
+          <w:rFonts w:ascii="Times New Roman" w:hAnsi="Times New Roman" w:cs="Times New Roman"/>
+          <w:sz w:val="28"/>
+          <w:szCs w:val="28"/>
+          <w:lang w:val="uk-UA"/>
+        </w:rPr>
+        <w:t xml:space="preserve">У подальших лабораторних роботах для </w:t>
+      </w:r>
+      <w:r>
+        <w:rPr>
+          <w:rFonts w:ascii="Times New Roman" w:hAnsi="Times New Roman" w:cs="Times New Roman"/>
+          <w:sz w:val="28"/>
+          <w:szCs w:val="28"/>
+          <w:lang w:val="en-US"/>
+        </w:rPr>
+        <w:t>Unit</w:t>
+      </w:r>
+      <w:r>
+        <w:rPr>
+          <w:rFonts w:ascii="Times New Roman" w:hAnsi="Times New Roman" w:cs="Times New Roman"/>
+          <w:sz w:val="28"/>
+          <w:szCs w:val="28"/>
+          <w:lang w:val="uk-UA"/>
+        </w:rPr>
+        <w:t xml:space="preserve"> </w:t>
+      </w:r>
+      <w:r>
+        <w:rPr>
+          <w:rFonts w:ascii="Times New Roman" w:hAnsi="Times New Roman" w:cs="Times New Roman"/>
+          <w:sz w:val="28"/>
+          <w:szCs w:val="28"/>
+          <w:lang w:val="uk-UA"/>
+        </w:rPr>
+        <w:t xml:space="preserve">тестування планується використовувати фреймворк </w:t>
+      </w:r>
+      <w:r>
+        <w:rPr>
+          <w:rFonts w:ascii="Times New Roman" w:hAnsi="Times New Roman" w:cs="Times New Roman"/>
+          <w:sz w:val="28"/>
+          <w:szCs w:val="28"/>
+          <w:lang w:val="en-US"/>
+        </w:rPr>
+        <w:t>JUnit</w:t>
+      </w:r>
+      <w:r>
+        <w:rPr>
+          <w:rFonts w:ascii="Times New Roman" w:hAnsi="Times New Roman" w:cs="Times New Roman"/>
+          <w:sz w:val="28"/>
+          <w:szCs w:val="28"/>
+          <w:lang w:val="uk-UA"/>
+        </w:rPr>
+        <w:t xml:space="preserve"> та </w:t>
+      </w:r>
+      <w:r>
+        <w:rPr>
+          <w:rFonts w:ascii="Times New Roman" w:hAnsi="Times New Roman" w:cs="Times New Roman"/>
+          <w:sz w:val="28"/>
+          <w:szCs w:val="28"/>
+          <w:lang w:val="en-US"/>
+        </w:rPr>
+        <w:t>Mockito</w:t>
+      </w:r>
+      <w:r>
+        <w:rPr>
+          <w:rFonts w:ascii="Times New Roman" w:hAnsi="Times New Roman" w:cs="Times New Roman"/>
+          <w:sz w:val="28"/>
+          <w:szCs w:val="28"/>
+          <w:lang w:val="uk-UA"/>
+        </w:rPr>
+        <w:t>.</w:t>
+      </w:r>
+    </w:p>
+    <w:p>
+      <w:pPr>
+        <w:ind w:firstLine="360"/>
+        <w:rPr>
+          <w:rFonts w:ascii="Times New Roman" w:hAnsi="Times New Roman" w:cs="Times New Roman"/>
+          <w:sz w:val="28"/>
+          <w:szCs w:val="28"/>
+          <w:lang w:val="uk-UA"/>
+        </w:rPr>
+      </w:pPr>
+      <w:r>
+        <w:rPr>
+          <w:rFonts w:ascii="Times New Roman" w:hAnsi="Times New Roman" w:cs="Times New Roman"/>
+          <w:sz w:val="28"/>
+          <w:szCs w:val="28"/>
+          <w:lang w:val="uk-UA"/>
+        </w:rPr>
+        <w:t xml:space="preserve">Також були створенні тест-кейси, які є частинною лабораторної роботи у відповідності з якими будуть написані </w:t>
+      </w:r>
+      <w:r>
+        <w:rPr>
+          <w:rFonts w:ascii="Times New Roman" w:hAnsi="Times New Roman" w:cs="Times New Roman"/>
+          <w:sz w:val="28"/>
+          <w:szCs w:val="28"/>
+          <w:lang w:val="en-US"/>
+        </w:rPr>
+        <w:t>Unit</w:t>
+      </w:r>
+      <w:r>
+        <w:rPr>
+          <w:rFonts w:ascii="Times New Roman" w:hAnsi="Times New Roman" w:cs="Times New Roman"/>
+          <w:sz w:val="28"/>
+          <w:szCs w:val="28"/>
+        </w:rPr>
+        <w:t xml:space="preserve"> </w:t>
+      </w:r>
+      <w:r>
+        <w:rPr>
+          <w:rFonts w:ascii="Times New Roman" w:hAnsi="Times New Roman" w:cs="Times New Roman"/>
+          <w:sz w:val="28"/>
+          <w:szCs w:val="28"/>
+        </w:rPr>
+        <w:t xml:space="preserve">тести. До </w:t>
+      </w:r>
+      <w:r>
+        <w:rPr>
+          <w:rFonts w:ascii="Times New Roman" w:hAnsi="Times New Roman" w:cs="Times New Roman"/>
+          <w:sz w:val="28"/>
+          <w:szCs w:val="28"/>
+          <w:lang w:val="uk-UA"/>
+        </w:rPr>
+        <w:t>кожної використаної формули було написано по 6 тест-кейсів, які повинні перевіряти правильність виконання формул, а наскільки є правильним результат який видає программа.</w:t>
+      </w:r>
       <w:bookmarkStart w:id="0" w:name="_GoBack"/>
       <w:bookmarkEnd w:id="0"/>
-    </w:p>
-    <w:p>
-      <w:pPr>
-        <w:ind w:firstLine="360"/>
-        <w:rPr>
-          <w:rFonts w:ascii="Times New Roman" w:hAnsi="Times New Roman" w:cs="Times New Roman"/>
-          <w:sz w:val="28"/>
-          <w:szCs w:val="28"/>
-          <w:lang w:val="uk-UA"/>
-        </w:rPr>
-      </w:pPr>
-      <w:r>
-        <w:rPr>
-          <w:rFonts w:ascii="Times New Roman" w:hAnsi="Times New Roman" w:cs="Times New Roman"/>
-          <w:sz w:val="28"/>
-          <w:szCs w:val="28"/>
-          <w:lang w:val="uk-UA"/>
-        </w:rPr>
-        <w:t xml:space="preserve">У подальших лабораторних роботах для </w:t>
-      </w:r>
-      <w:r>
-        <w:rPr>
-          <w:rFonts w:ascii="Times New Roman" w:hAnsi="Times New Roman" w:cs="Times New Roman"/>
-          <w:sz w:val="28"/>
-          <w:szCs w:val="28"/>
-          <w:lang w:val="en-US"/>
-        </w:rPr>
-        <w:t>Unit</w:t>
-      </w:r>
-      <w:r>
-        <w:rPr>
-          <w:rFonts w:ascii="Times New Roman" w:hAnsi="Times New Roman" w:cs="Times New Roman"/>
-          <w:sz w:val="28"/>
-          <w:szCs w:val="28"/>
-          <w:lang w:val="uk-UA"/>
-        </w:rPr>
-        <w:t xml:space="preserve"> </w:t>
-      </w:r>
-      <w:r>
-        <w:rPr>
-          <w:rFonts w:ascii="Times New Roman" w:hAnsi="Times New Roman" w:cs="Times New Roman"/>
-          <w:sz w:val="28"/>
-          <w:szCs w:val="28"/>
-          <w:lang w:val="uk-UA"/>
-        </w:rPr>
-        <w:t xml:space="preserve">тестування планується використовувати фреймворк </w:t>
-      </w:r>
-      <w:r>
-        <w:rPr>
-          <w:rFonts w:ascii="Times New Roman" w:hAnsi="Times New Roman" w:cs="Times New Roman"/>
-          <w:sz w:val="28"/>
-          <w:szCs w:val="28"/>
-          <w:lang w:val="en-US"/>
-        </w:rPr>
-        <w:t>JUnit</w:t>
-      </w:r>
-      <w:r>
-        <w:rPr>
-          <w:rFonts w:ascii="Times New Roman" w:hAnsi="Times New Roman" w:cs="Times New Roman"/>
-          <w:sz w:val="28"/>
-          <w:szCs w:val="28"/>
-          <w:lang w:val="uk-UA"/>
-        </w:rPr>
-        <w:t xml:space="preserve"> та </w:t>
-      </w:r>
-      <w:r>
-        <w:rPr>
-          <w:rFonts w:ascii="Times New Roman" w:hAnsi="Times New Roman" w:cs="Times New Roman"/>
-          <w:sz w:val="28"/>
-          <w:szCs w:val="28"/>
-          <w:lang w:val="uk-UA"/>
-        </w:rPr>
-        <w:t xml:space="preserve">фреймворк </w:t>
-      </w:r>
-      <w:r>
-        <w:rPr>
-          <w:rFonts w:ascii="Times New Roman" w:hAnsi="Times New Roman" w:cs="Times New Roman"/>
-          <w:sz w:val="28"/>
-          <w:szCs w:val="28"/>
-          <w:lang w:val="en-US"/>
-        </w:rPr>
-        <w:t>Mockito</w:t>
-      </w:r>
-      <w:r>
-        <w:rPr>
-          <w:rFonts w:ascii="Times New Roman" w:hAnsi="Times New Roman" w:cs="Times New Roman"/>
-          <w:sz w:val="28"/>
-          <w:szCs w:val="28"/>
-          <w:lang w:val="uk-UA"/>
-        </w:rPr>
-        <w:t>.</w:t>
-      </w:r>
     </w:p>
     <w:sectPr>
       <w:pgSz w:w="11906" w:h="16838"/>
@@ -2183,6 +2171,7 @@
     <w:lsdException w:name="HTML Sample" w:semiHidden="1" w:unhideWhenUsed="1"/>
     <w:lsdException w:name="HTML Typewriter" w:semiHidden="1" w:unhideWhenUsed="1"/>
     <w:lsdException w:name="HTML Variable" w:semiHidden="1" w:unhideWhenUsed="1"/>
+    <w:lsdException w:name="Normal Table" w:semiHidden="1" w:unhideWhenUsed="1"/>
     <w:lsdException w:name="annotation subject" w:semiHidden="1" w:unhideWhenUsed="1"/>
     <w:lsdException w:name="No List" w:semiHidden="1" w:unhideWhenUsed="1"/>
     <w:lsdException w:name="Outline List 1" w:semiHidden="1" w:unhideWhenUsed="1"/>
@@ -2229,8 +2218,10 @@
     <w:lsdException w:name="Table Subtle 2" w:semiHidden="1" w:unhideWhenUsed="1"/>
     <w:lsdException w:name="Table Web 1" w:semiHidden="1" w:unhideWhenUsed="1"/>
     <w:lsdException w:name="Table Web 2" w:semiHidden="1" w:unhideWhenUsed="1"/>
+    <w:lsdException w:name="Table Web 3" w:semiHidden="1" w:unhideWhenUsed="1"/>
     <w:lsdException w:name="Balloon Text" w:semiHidden="1" w:unhideWhenUsed="1"/>
     <w:lsdException w:name="Table Grid" w:uiPriority="39"/>
+    <w:lsdException w:name="Table Theme" w:semiHidden="1" w:unhideWhenUsed="1"/>
     <w:lsdException w:name="Placeholder Text" w:semiHidden="1"/>
     <w:lsdException w:name="No Spacing" w:uiPriority="1" w:qFormat="1"/>
     <w:lsdException w:name="Light Shading" w:uiPriority="60"/>

</xml_diff>

<commit_message>
Add test cases and subscription
</commit_message>
<xml_diff>
--- a/Lab_4/Report.docx
+++ b/Lab_4/Report.docx
@@ -362,23 +362,7 @@
           <w:sz w:val="28"/>
           <w:szCs w:val="28"/>
         </w:rPr>
-        <w:t xml:space="preserve">студент </w:t>
-      </w:r>
-      <w:r>
-        <w:rPr>
-          <w:rFonts w:ascii="Times New Roman" w:hAnsi="Times New Roman" w:cs="Times New Roman"/>
-          <w:sz w:val="28"/>
-          <w:szCs w:val="28"/>
-        </w:rPr>
-        <w:t xml:space="preserve">3 </w:t>
-      </w:r>
-      <w:r>
-        <w:rPr>
-          <w:rFonts w:ascii="Times New Roman" w:hAnsi="Times New Roman" w:cs="Times New Roman"/>
-          <w:sz w:val="28"/>
-          <w:szCs w:val="28"/>
-        </w:rPr>
-        <w:t xml:space="preserve"> курсу</w:t>
+        <w:t>студент 3  курсу</w:t>
       </w:r>
     </w:p>
     <w:p>
@@ -399,23 +383,7 @@
           <w:sz w:val="28"/>
           <w:szCs w:val="28"/>
         </w:rPr>
-        <w:t xml:space="preserve">групи </w:t>
-      </w:r>
-      <w:r>
-        <w:rPr>
-          <w:rFonts w:ascii="Times New Roman" w:hAnsi="Times New Roman" w:cs="Times New Roman"/>
-          <w:sz w:val="28"/>
-          <w:szCs w:val="28"/>
-        </w:rPr>
-        <w:t>Б17_д/122А</w:t>
-      </w:r>
-      <w:r>
-        <w:rPr>
-          <w:rFonts w:ascii="Times New Roman" w:hAnsi="Times New Roman" w:cs="Times New Roman"/>
-          <w:sz w:val="28"/>
-          <w:szCs w:val="28"/>
-        </w:rPr>
-        <w:t xml:space="preserve"> </w:t>
+        <w:t xml:space="preserve">групи Б17_д/122А </w:t>
       </w:r>
       <w:r>
         <w:rPr>
@@ -424,13 +392,6 @@
           <w:szCs w:val="28"/>
         </w:rPr>
         <w:br/>
-      </w:r>
-      <w:r>
-        <w:rPr>
-          <w:rFonts w:ascii="Times New Roman" w:hAnsi="Times New Roman" w:cs="Times New Roman"/>
-          <w:sz w:val="28"/>
-          <w:szCs w:val="28"/>
-        </w:rPr>
         <w:t xml:space="preserve">кафедри </w:t>
       </w:r>
       <w:r>
@@ -1184,25 +1145,7 @@
           <w:szCs w:val="28"/>
           <w:lang w:val="uk-UA"/>
         </w:rPr>
-        <w:t>pow () - відповідає за піднесення числа до степен</w:t>
-      </w:r>
-      <w:r>
-        <w:rPr>
-          <w:rFonts w:ascii="Times New Roman" w:hAnsi="Times New Roman" w:cs="Times New Roman"/>
-          <w:sz w:val="28"/>
-          <w:szCs w:val="28"/>
-          <w:lang w:val="uk-UA"/>
-        </w:rPr>
-        <w:t>і</w:t>
-      </w:r>
-      <w:r>
-        <w:rPr>
-          <w:rFonts w:ascii="Times New Roman" w:hAnsi="Times New Roman" w:cs="Times New Roman"/>
-          <w:sz w:val="28"/>
-          <w:szCs w:val="28"/>
-          <w:lang w:val="uk-UA"/>
-        </w:rPr>
-        <w:t>.</w:t>
+        <w:t>pow () - відповідає за піднесення числа до степені.</w:t>
       </w:r>
     </w:p>
     <w:p>
@@ -1397,100 +1340,145 @@
         </w:rPr>
         <w:t>тестуванням.</w:t>
       </w:r>
+    </w:p>
+    <w:p>
+      <w:pPr>
+        <w:ind w:firstLine="360"/>
+        <w:rPr>
+          <w:rFonts w:ascii="Times New Roman" w:hAnsi="Times New Roman" w:cs="Times New Roman"/>
+          <w:sz w:val="28"/>
+          <w:szCs w:val="28"/>
+          <w:lang w:val="uk-UA"/>
+        </w:rPr>
+      </w:pPr>
+      <w:r>
+        <w:rPr>
+          <w:rFonts w:ascii="Times New Roman" w:hAnsi="Times New Roman" w:cs="Times New Roman"/>
+          <w:sz w:val="28"/>
+          <w:szCs w:val="28"/>
+          <w:lang w:val="uk-UA"/>
+        </w:rPr>
+        <w:t xml:space="preserve">У подальших лабораторних роботах для </w:t>
+      </w:r>
+      <w:r>
+        <w:rPr>
+          <w:rFonts w:ascii="Times New Roman" w:hAnsi="Times New Roman" w:cs="Times New Roman"/>
+          <w:sz w:val="28"/>
+          <w:szCs w:val="28"/>
+          <w:lang w:val="en-US"/>
+        </w:rPr>
+        <w:t>Unit</w:t>
+      </w:r>
+      <w:r>
+        <w:rPr>
+          <w:rFonts w:ascii="Times New Roman" w:hAnsi="Times New Roman" w:cs="Times New Roman"/>
+          <w:sz w:val="28"/>
+          <w:szCs w:val="28"/>
+          <w:lang w:val="uk-UA"/>
+        </w:rPr>
+        <w:t xml:space="preserve"> </w:t>
+      </w:r>
+      <w:r>
+        <w:rPr>
+          <w:rFonts w:ascii="Times New Roman" w:hAnsi="Times New Roman" w:cs="Times New Roman"/>
+          <w:sz w:val="28"/>
+          <w:szCs w:val="28"/>
+          <w:lang w:val="uk-UA"/>
+        </w:rPr>
+        <w:t xml:space="preserve">тестування планується використовувати фреймворк </w:t>
+      </w:r>
+      <w:r>
+        <w:rPr>
+          <w:rFonts w:ascii="Times New Roman" w:hAnsi="Times New Roman" w:cs="Times New Roman"/>
+          <w:sz w:val="28"/>
+          <w:szCs w:val="28"/>
+          <w:lang w:val="en-US"/>
+        </w:rPr>
+        <w:t>JUnit</w:t>
+      </w:r>
+      <w:r>
+        <w:rPr>
+          <w:rFonts w:ascii="Times New Roman" w:hAnsi="Times New Roman" w:cs="Times New Roman"/>
+          <w:sz w:val="28"/>
+          <w:szCs w:val="28"/>
+          <w:lang w:val="uk-UA"/>
+        </w:rPr>
+        <w:t xml:space="preserve"> та </w:t>
+      </w:r>
+      <w:r>
+        <w:rPr>
+          <w:rFonts w:ascii="Times New Roman" w:hAnsi="Times New Roman" w:cs="Times New Roman"/>
+          <w:sz w:val="28"/>
+          <w:szCs w:val="28"/>
+          <w:lang w:val="en-US"/>
+        </w:rPr>
+        <w:t>Mockito</w:t>
+      </w:r>
+      <w:r>
+        <w:rPr>
+          <w:rFonts w:ascii="Times New Roman" w:hAnsi="Times New Roman" w:cs="Times New Roman"/>
+          <w:sz w:val="28"/>
+          <w:szCs w:val="28"/>
+          <w:lang w:val="uk-UA"/>
+        </w:rPr>
+        <w:t>.</w:t>
+      </w:r>
+    </w:p>
+    <w:p>
+      <w:pPr>
+        <w:ind w:firstLine="360"/>
+        <w:rPr>
+          <w:rFonts w:ascii="Times New Roman" w:hAnsi="Times New Roman" w:cs="Times New Roman"/>
+          <w:sz w:val="28"/>
+          <w:szCs w:val="28"/>
+          <w:lang w:val="uk-UA"/>
+        </w:rPr>
+      </w:pPr>
+      <w:r>
+        <w:rPr>
+          <w:rFonts w:ascii="Times New Roman" w:hAnsi="Times New Roman" w:cs="Times New Roman"/>
+          <w:sz w:val="28"/>
+          <w:szCs w:val="28"/>
+          <w:lang w:val="uk-UA"/>
+        </w:rPr>
+        <w:t xml:space="preserve">Також були створенні тест-кейси, які є частинною лабораторної роботи у відповідності з якими будуть написані </w:t>
+      </w:r>
+      <w:r>
+        <w:rPr>
+          <w:rFonts w:ascii="Times New Roman" w:hAnsi="Times New Roman" w:cs="Times New Roman"/>
+          <w:sz w:val="28"/>
+          <w:szCs w:val="28"/>
+          <w:lang w:val="en-US"/>
+        </w:rPr>
+        <w:t>Unit</w:t>
+      </w:r>
+      <w:r>
+        <w:rPr>
+          <w:rFonts w:ascii="Times New Roman" w:hAnsi="Times New Roman" w:cs="Times New Roman"/>
+          <w:sz w:val="28"/>
+          <w:szCs w:val="28"/>
+        </w:rPr>
+        <w:t xml:space="preserve"> </w:t>
+      </w:r>
+      <w:r>
+        <w:rPr>
+          <w:rFonts w:ascii="Times New Roman" w:hAnsi="Times New Roman" w:cs="Times New Roman"/>
+          <w:sz w:val="28"/>
+          <w:szCs w:val="28"/>
+        </w:rPr>
+        <w:t xml:space="preserve">тести. До </w:t>
+      </w:r>
+      <w:r>
+        <w:rPr>
+          <w:rFonts w:ascii="Times New Roman" w:hAnsi="Times New Roman" w:cs="Times New Roman"/>
+          <w:sz w:val="28"/>
+          <w:szCs w:val="28"/>
+          <w:lang w:val="uk-UA"/>
+        </w:rPr>
+        <w:t>кожної використаної формули було написано по 6 тест-кейсів, які повинні перевіряти правильність виконання формул, а наскільки є правильним результат який видає программа.</w:t>
+      </w:r>
       <w:bookmarkStart w:id="0" w:name="_GoBack"/>
       <w:bookmarkEnd w:id="0"/>
-    </w:p>
-    <w:p>
-      <w:pPr>
-        <w:ind w:firstLine="360"/>
-        <w:rPr>
-          <w:rFonts w:ascii="Times New Roman" w:hAnsi="Times New Roman" w:cs="Times New Roman"/>
-          <w:sz w:val="28"/>
-          <w:szCs w:val="28"/>
-          <w:lang w:val="uk-UA"/>
-        </w:rPr>
-      </w:pPr>
-      <w:r>
-        <w:rPr>
-          <w:rFonts w:ascii="Times New Roman" w:hAnsi="Times New Roman" w:cs="Times New Roman"/>
-          <w:sz w:val="28"/>
-          <w:szCs w:val="28"/>
-          <w:lang w:val="uk-UA"/>
-        </w:rPr>
-        <w:t xml:space="preserve">У подальших лабораторних роботах для </w:t>
-      </w:r>
-      <w:r>
-        <w:rPr>
-          <w:rFonts w:ascii="Times New Roman" w:hAnsi="Times New Roman" w:cs="Times New Roman"/>
-          <w:sz w:val="28"/>
-          <w:szCs w:val="28"/>
-          <w:lang w:val="en-US"/>
-        </w:rPr>
-        <w:t>Unit</w:t>
-      </w:r>
-      <w:r>
-        <w:rPr>
-          <w:rFonts w:ascii="Times New Roman" w:hAnsi="Times New Roman" w:cs="Times New Roman"/>
-          <w:sz w:val="28"/>
-          <w:szCs w:val="28"/>
-          <w:lang w:val="uk-UA"/>
-        </w:rPr>
-        <w:t xml:space="preserve"> </w:t>
-      </w:r>
-      <w:r>
-        <w:rPr>
-          <w:rFonts w:ascii="Times New Roman" w:hAnsi="Times New Roman" w:cs="Times New Roman"/>
-          <w:sz w:val="28"/>
-          <w:szCs w:val="28"/>
-          <w:lang w:val="uk-UA"/>
-        </w:rPr>
-        <w:t xml:space="preserve">тестування планується використовувати фреймворк </w:t>
-      </w:r>
-      <w:r>
-        <w:rPr>
-          <w:rFonts w:ascii="Times New Roman" w:hAnsi="Times New Roman" w:cs="Times New Roman"/>
-          <w:sz w:val="28"/>
-          <w:szCs w:val="28"/>
-          <w:lang w:val="en-US"/>
-        </w:rPr>
-        <w:t>JUnit</w:t>
-      </w:r>
-      <w:r>
-        <w:rPr>
-          <w:rFonts w:ascii="Times New Roman" w:hAnsi="Times New Roman" w:cs="Times New Roman"/>
-          <w:sz w:val="28"/>
-          <w:szCs w:val="28"/>
-          <w:lang w:val="uk-UA"/>
-        </w:rPr>
-        <w:t xml:space="preserve"> та </w:t>
-      </w:r>
-      <w:r>
-        <w:rPr>
-          <w:rFonts w:ascii="Times New Roman" w:hAnsi="Times New Roman" w:cs="Times New Roman"/>
-          <w:sz w:val="28"/>
-          <w:szCs w:val="28"/>
-          <w:lang w:val="uk-UA"/>
-        </w:rPr>
-        <w:t xml:space="preserve">фреймворк </w:t>
-      </w:r>
-      <w:r>
-        <w:rPr>
-          <w:rFonts w:ascii="Times New Roman" w:hAnsi="Times New Roman" w:cs="Times New Roman"/>
-          <w:sz w:val="28"/>
-          <w:szCs w:val="28"/>
-          <w:lang w:val="en-US"/>
-        </w:rPr>
-        <w:t>Mockito</w:t>
-      </w:r>
-      <w:r>
-        <w:rPr>
-          <w:rFonts w:ascii="Times New Roman" w:hAnsi="Times New Roman" w:cs="Times New Roman"/>
-          <w:sz w:val="28"/>
-          <w:szCs w:val="28"/>
-          <w:lang w:val="uk-UA"/>
-        </w:rPr>
-        <w:t>.</w:t>
-      </w:r>
     </w:p>
     <w:sectPr>
       <w:pgSz w:w="11906" w:h="16838"/>
@@ -2183,6 +2171,7 @@
     <w:lsdException w:name="HTML Sample" w:semiHidden="1" w:unhideWhenUsed="1"/>
     <w:lsdException w:name="HTML Typewriter" w:semiHidden="1" w:unhideWhenUsed="1"/>
     <w:lsdException w:name="HTML Variable" w:semiHidden="1" w:unhideWhenUsed="1"/>
+    <w:lsdException w:name="Normal Table" w:semiHidden="1" w:unhideWhenUsed="1"/>
     <w:lsdException w:name="annotation subject" w:semiHidden="1" w:unhideWhenUsed="1"/>
     <w:lsdException w:name="No List" w:semiHidden="1" w:unhideWhenUsed="1"/>
     <w:lsdException w:name="Outline List 1" w:semiHidden="1" w:unhideWhenUsed="1"/>
@@ -2229,8 +2218,10 @@
     <w:lsdException w:name="Table Subtle 2" w:semiHidden="1" w:unhideWhenUsed="1"/>
     <w:lsdException w:name="Table Web 1" w:semiHidden="1" w:unhideWhenUsed="1"/>
     <w:lsdException w:name="Table Web 2" w:semiHidden="1" w:unhideWhenUsed="1"/>
+    <w:lsdException w:name="Table Web 3" w:semiHidden="1" w:unhideWhenUsed="1"/>
     <w:lsdException w:name="Balloon Text" w:semiHidden="1" w:unhideWhenUsed="1"/>
     <w:lsdException w:name="Table Grid" w:uiPriority="39"/>
+    <w:lsdException w:name="Table Theme" w:semiHidden="1" w:unhideWhenUsed="1"/>
     <w:lsdException w:name="Placeholder Text" w:semiHidden="1"/>
     <w:lsdException w:name="No Spacing" w:uiPriority="1" w:qFormat="1"/>
     <w:lsdException w:name="Light Shading" w:uiPriority="60"/>

</xml_diff>